<commit_message>
Some test Rmkdwn docs
</commit_message>
<xml_diff>
--- a/Rmkdown docs/rmkd_macroecon_models.docx
+++ b/Rmkdown docs/rmkd_macroecon_models.docx
@@ -56,6 +56,12 @@
       </w:pPr>
       <w:r>
         <w:t xml:space="preserve">Below are the loadings for the principal components for the economic, commodity price, and producer price variables. The first two principal components for each set of variables account for over 95% of the total variance, and so there is a fairly strong justification for dropping the other PC’s. Below I have only reported the first two PC’s.</w:t>
+      </w:r>
+      <w:r>
+        <w:t xml:space="preserve"> </w:t>
+      </w:r>
+      <w:r>
+        <w:t xml:space="preserve">(Nuno, Milner-Gulland, and Bunnefeld 2015)</w:t>
       </w:r>
     </w:p>
     <w:p>
@@ -933,7 +939,7 @@
           <wp:inline>
             <wp:extent cx="4620126" cy="3696101"/>
             <wp:effectExtent b="0" l="0" r="0" t="0"/>
-            <wp:docPr descr="" id="1" name="Picture"/>
+            <wp:docPr descr="" title="" id="1" name="Picture"/>
             <a:graphic>
               <a:graphicData uri="http://schemas.openxmlformats.org/drawingml/2006/picture">
                 <pic:pic>
@@ -1035,7 +1041,7 @@
           <wp:inline>
             <wp:extent cx="4620126" cy="3696101"/>
             <wp:effectExtent b="0" l="0" r="0" t="0"/>
-            <wp:docPr descr="" id="1" name="Picture"/>
+            <wp:docPr descr="" title="" id="1" name="Picture"/>
             <a:graphic>
               <a:graphicData uri="http://schemas.openxmlformats.org/drawingml/2006/picture">
                 <pic:pic>
@@ -1090,7 +1096,7 @@
           <wp:inline>
             <wp:extent cx="4620126" cy="3696101"/>
             <wp:effectExtent b="0" l="0" r="0" t="0"/>
-            <wp:docPr descr="" id="1" name="Picture"/>
+            <wp:docPr descr="" title="" id="1" name="Picture"/>
             <a:graphic>
               <a:graphicData uri="http://schemas.openxmlformats.org/drawingml/2006/picture">
                 <pic:pic>
@@ -1335,7 +1341,7 @@
           <wp:inline>
             <wp:extent cx="4620126" cy="3696101"/>
             <wp:effectExtent b="0" l="0" r="0" t="0"/>
-            <wp:docPr descr="" id="1" name="Picture"/>
+            <wp:docPr descr="" title="" id="1" name="Picture"/>
             <a:graphic>
               <a:graphicData uri="http://schemas.openxmlformats.org/drawingml/2006/picture">
                 <pic:pic>
@@ -1556,7 +1562,7 @@
           <wp:inline>
             <wp:extent cx="4620126" cy="3696101"/>
             <wp:effectExtent b="0" l="0" r="0" t="0"/>
-            <wp:docPr descr="" id="1" name="Picture"/>
+            <wp:docPr descr="" title="" id="1" name="Picture"/>
             <a:graphic>
               <a:graphicData uri="http://schemas.openxmlformats.org/drawingml/2006/picture">
                 <pic:pic>
@@ -1741,7 +1747,7 @@
           <wp:inline>
             <wp:extent cx="4620126" cy="3696101"/>
             <wp:effectExtent b="0" l="0" r="0" t="0"/>
-            <wp:docPr descr="" id="1" name="Picture"/>
+            <wp:docPr descr="" title="" id="1" name="Picture"/>
             <a:graphic>
               <a:graphicData uri="http://schemas.openxmlformats.org/drawingml/2006/picture">
                 <pic:pic>
@@ -1812,7 +1818,7 @@
           <wp:inline>
             <wp:extent cx="4620126" cy="3696101"/>
             <wp:effectExtent b="0" l="0" r="0" t="0"/>
-            <wp:docPr descr="" id="1" name="Picture"/>
+            <wp:docPr descr="" title="" id="1" name="Picture"/>
             <a:graphic>
               <a:graphicData uri="http://schemas.openxmlformats.org/drawingml/2006/picture">
                 <pic:pic>
@@ -1867,7 +1873,7 @@
           <wp:inline>
             <wp:extent cx="4620126" cy="3696101"/>
             <wp:effectExtent b="0" l="0" r="0" t="0"/>
-            <wp:docPr descr="" id="1" name="Picture"/>
+            <wp:docPr descr="" title="" id="1" name="Picture"/>
             <a:graphic>
               <a:graphicData uri="http://schemas.openxmlformats.org/drawingml/2006/picture">
                 <pic:pic>
@@ -1905,6 +1911,40 @@
         </w:drawing>
       </w:r>
     </w:p>
+    <w:p>
+      <w:pPr>
+        <w:pStyle w:val="Bibliography"/>
+      </w:pPr>
+      <w:r>
+        <w:t xml:space="preserve">Nuno, A., E. J. Milner-Gulland, and N. Bunnefeld. 2015. “Detecting Abundance Trends Under Uncertainty: The Influence of Budget, Observation Error and Environmental Change.”</w:t>
+      </w:r>
+      <w:r>
+        <w:t xml:space="preserve"> </w:t>
+      </w:r>
+      <w:r>
+        <w:rPr>
+          <w:i/>
+        </w:rPr>
+        <w:t xml:space="preserve">Animal Conservation</w:t>
+      </w:r>
+      <w:r>
+        <w:t xml:space="preserve"> </w:t>
+      </w:r>
+      <w:r>
+        <w:t xml:space="preserve">18 (4): 331–40. doi:</w:t>
+      </w:r>
+      <w:hyperlink r:id="rId32">
+        <w:r>
+          <w:rPr>
+            <w:rStyle w:val="Hyperlink"/>
+          </w:rPr>
+          <w:t xml:space="preserve">10.1111/acv.12175</w:t>
+        </w:r>
+      </w:hyperlink>
+      <w:r>
+        <w:t xml:space="preserve">.</w:t>
+      </w:r>
+    </w:p>
     <w:sectPr/>
   </w:body>
 </w:document>
@@ -2013,7 +2053,7 @@
     </w:lvl>
   </w:abstractNum>
   <w:abstractNum w:abstractNumId="990">
-    <w:nsid w:val="4a7d271e"/>
+    <w:nsid w:val="3ca6b86d"/>
     <w:multiLevelType w:val="multilevel"/>
     <w:lvl w:ilvl="0">
       <w:numFmt w:val="bullet"/>

</xml_diff>